<commit_message>
Cambio en la visualizacion de ordenes
</commit_message>
<xml_diff>
--- a/LabWebAppBlazor/Archivos de Planificacion/Historias de usuario.docx
+++ b/LabWebAppBlazor/Archivos de Planificacion/Historias de usuario.docx
@@ -353,18 +353,7 @@
                 <w:szCs w:val="20"/>
                 <w:lang w:eastAsia="es-VE"/>
               </w:rPr>
-              <w:t xml:space="preserve">Primera versión de historias </w:t>
-            </w:r>
-            <w:r>
-              <w:rPr>
-                <w:rFonts w:eastAsia="Times New Roman" w:cs="Arial"/>
-                <w:bCs/>
-                <w:color w:val="000000"/>
-                <w:sz w:val="20"/>
-                <w:szCs w:val="20"/>
-                <w:lang w:eastAsia="es-VE"/>
-              </w:rPr>
-              <w:t>de usuario</w:t>
+              <w:t>Primera versión de historias de usuario</w:t>
             </w:r>
           </w:p>
         </w:tc>
@@ -396,18 +385,7 @@
                 <w:szCs w:val="20"/>
                 <w:lang w:eastAsia="es-VE"/>
               </w:rPr>
-              <w:t>2</w:t>
-            </w:r>
-            <w:r>
-              <w:rPr>
-                <w:rFonts w:eastAsia="Times New Roman" w:cs="Arial"/>
-                <w:bCs/>
-                <w:color w:val="000000"/>
-                <w:sz w:val="20"/>
-                <w:szCs w:val="20"/>
-                <w:lang w:eastAsia="es-VE"/>
-              </w:rPr>
-              <w:t>8</w:t>
+              <w:t>28</w:t>
             </w:r>
             <w:r>
               <w:rPr>
@@ -448,18 +426,7 @@
                 <w:szCs w:val="20"/>
                 <w:lang w:eastAsia="es-VE"/>
               </w:rPr>
-              <w:t>2</w:t>
-            </w:r>
-            <w:r>
-              <w:rPr>
-                <w:rFonts w:eastAsia="Times New Roman" w:cs="Arial"/>
-                <w:bCs/>
-                <w:color w:val="000000"/>
-                <w:sz w:val="20"/>
-                <w:szCs w:val="20"/>
-                <w:lang w:eastAsia="es-VE"/>
-              </w:rPr>
-              <w:t>.0</w:t>
+              <w:t>2.0</w:t>
             </w:r>
           </w:p>
         </w:tc>
@@ -549,9 +516,20 @@
                 <w:szCs w:val="20"/>
                 <w:lang w:eastAsia="es-VE"/>
               </w:rPr>
-              <w:t xml:space="preserve">Cambios en </w:t>
-            </w:r>
-            <w:r>
+              <w:t>Cambios en el orden</w:t>
+            </w:r>
+          </w:p>
+        </w:tc>
+      </w:tr>
+      <w:tr>
+        <w:tc>
+          <w:tcPr>
+            <w:tcW w:w="1207" w:type="dxa"/>
+          </w:tcPr>
+          <w:p>
+            <w:pPr>
+              <w:spacing w:after="0" w:line="240" w:lineRule="auto"/>
+              <w:jc w:val="center"/>
               <w:rPr>
                 <w:rFonts w:eastAsia="Times New Roman" w:cs="Arial"/>
                 <w:bCs/>
@@ -560,7 +538,137 @@
                 <w:szCs w:val="20"/>
                 <w:lang w:eastAsia="es-VE"/>
               </w:rPr>
-              <w:t>el orden</w:t>
+            </w:pPr>
+            <w:r>
+              <w:rPr>
+                <w:rFonts w:eastAsia="Times New Roman" w:cs="Arial"/>
+                <w:bCs/>
+                <w:color w:val="000000"/>
+                <w:sz w:val="20"/>
+                <w:szCs w:val="20"/>
+                <w:lang w:eastAsia="es-VE"/>
+              </w:rPr>
+              <w:t>20/05/2025</w:t>
+            </w:r>
+          </w:p>
+        </w:tc>
+        <w:tc>
+          <w:tcPr>
+            <w:tcW w:w="1123" w:type="dxa"/>
+          </w:tcPr>
+          <w:p>
+            <w:pPr>
+              <w:spacing w:after="0" w:line="240" w:lineRule="auto"/>
+              <w:jc w:val="center"/>
+              <w:rPr>
+                <w:rFonts w:eastAsia="Times New Roman" w:cs="Arial"/>
+                <w:bCs/>
+                <w:color w:val="000000"/>
+                <w:sz w:val="20"/>
+                <w:szCs w:val="20"/>
+                <w:lang w:eastAsia="es-VE"/>
+              </w:rPr>
+            </w:pPr>
+            <w:r>
+              <w:rPr>
+                <w:rFonts w:eastAsia="Times New Roman" w:cs="Arial"/>
+                <w:bCs/>
+                <w:color w:val="000000"/>
+                <w:sz w:val="20"/>
+                <w:szCs w:val="20"/>
+                <w:lang w:eastAsia="es-VE"/>
+              </w:rPr>
+              <w:t>3.0</w:t>
+            </w:r>
+          </w:p>
+        </w:tc>
+        <w:tc>
+          <w:tcPr>
+            <w:tcW w:w="1666" w:type="dxa"/>
+          </w:tcPr>
+          <w:p>
+            <w:pPr>
+              <w:spacing w:after="0" w:line="240" w:lineRule="auto"/>
+              <w:jc w:val="center"/>
+              <w:rPr>
+                <w:rFonts w:eastAsia="Times New Roman" w:cs="Arial"/>
+                <w:bCs/>
+                <w:color w:val="000000"/>
+                <w:sz w:val="20"/>
+                <w:szCs w:val="20"/>
+                <w:lang w:eastAsia="es-VE"/>
+              </w:rPr>
+            </w:pPr>
+            <w:r>
+              <w:rPr>
+                <w:rFonts w:eastAsia="Times New Roman" w:cs="Arial"/>
+                <w:bCs/>
+                <w:color w:val="000000"/>
+                <w:sz w:val="20"/>
+                <w:szCs w:val="20"/>
+                <w:lang w:eastAsia="es-VE"/>
+              </w:rPr>
+              <w:t>Cristhian Chimbo</w:t>
+            </w:r>
+          </w:p>
+        </w:tc>
+        <w:tc>
+          <w:tcPr>
+            <w:tcW w:w="1752" w:type="dxa"/>
+          </w:tcPr>
+          <w:p>
+            <w:pPr>
+              <w:spacing w:after="0" w:line="240" w:lineRule="auto"/>
+              <w:jc w:val="center"/>
+              <w:rPr>
+                <w:rFonts w:eastAsia="Times New Roman" w:cs="Arial"/>
+                <w:bCs/>
+                <w:color w:val="000000"/>
+                <w:sz w:val="20"/>
+                <w:szCs w:val="20"/>
+                <w:lang w:eastAsia="es-VE"/>
+              </w:rPr>
+            </w:pPr>
+            <w:r>
+              <w:rPr>
+                <w:rFonts w:eastAsia="Times New Roman" w:cs="Arial"/>
+                <w:bCs/>
+                <w:color w:val="000000"/>
+                <w:sz w:val="20"/>
+                <w:szCs w:val="20"/>
+                <w:lang w:eastAsia="es-VE"/>
+              </w:rPr>
+              <w:t>-</w:t>
+            </w:r>
+          </w:p>
+        </w:tc>
+        <w:tc>
+          <w:tcPr>
+            <w:tcW w:w="2638" w:type="dxa"/>
+          </w:tcPr>
+          <w:p>
+            <w:pPr>
+              <w:spacing w:after="0" w:line="240" w:lineRule="auto"/>
+              <w:jc w:val="center"/>
+              <w:rPr>
+                <w:rFonts w:eastAsia="Times New Roman" w:cs="Arial"/>
+                <w:bCs/>
+                <w:color w:val="000000"/>
+                <w:sz w:val="20"/>
+                <w:szCs w:val="20"/>
+                <w:lang w:eastAsia="es-VE"/>
+              </w:rPr>
+            </w:pPr>
+            <w:r>
+              <w:rPr>
+                <w:rFonts w:eastAsia="Times New Roman" w:cs="Arial"/>
+                <w:bCs/>
+                <w:color w:val="000000"/>
+                <w:sz w:val="20"/>
+                <w:szCs w:val="20"/>
+                <w:lang w:eastAsia="es-VE"/>
+              </w:rPr>
+              <w:t>Ingreso de las HU de exámenes y medicos</w:t>
             </w:r>
           </w:p>
         </w:tc>
@@ -596,15 +704,7 @@
           </w:tcPr>
           <w:p>
             <w:r>
-              <w:t>Inicio de sesión (</w:t>
-            </w:r>
-            <w:proofErr w:type="spellStart"/>
-            <w:r>
-              <w:t>Login</w:t>
-            </w:r>
-            <w:proofErr w:type="spellEnd"/>
-            <w:r>
-              <w:t>)</w:t>
+              <w:t>Inicio de sesión (Login)</w:t>
             </w:r>
           </w:p>
         </w:tc>
@@ -706,15 +806,7 @@
               </w:numPr>
             </w:pPr>
             <w:r>
-              <w:t xml:space="preserve">Permitir </w:t>
-            </w:r>
-            <w:proofErr w:type="spellStart"/>
-            <w:r>
-              <w:t>login</w:t>
-            </w:r>
-            <w:proofErr w:type="spellEnd"/>
-            <w:r>
-              <w:t xml:space="preserve"> usando usuario y contraseña registrados.</w:t>
+              <w:t>Permitir login usando usuario y contraseña registrados.</w:t>
             </w:r>
           </w:p>
           <w:p>
@@ -981,13 +1073,8 @@
             <w:gridSpan w:val="2"/>
           </w:tcPr>
           <w:p>
-            <w:proofErr w:type="spellStart"/>
-            <w:r>
-              <w:t>Preregistro</w:t>
-            </w:r>
-            <w:proofErr w:type="spellEnd"/>
-            <w:r>
-              <w:t xml:space="preserve"> de datos del paciente</w:t>
+            <w:r>
+              <w:t>Preregistro de datos del paciente</w:t>
             </w:r>
           </w:p>
         </w:tc>
@@ -4244,6 +4331,1125 @@
       </w:tr>
     </w:tbl>
     <w:p/>
+    <w:p>
+      <w:pPr>
+        <w:rPr>
+          <w:lang w:val="es-EC"/>
+        </w:rPr>
+      </w:pPr>
+    </w:p>
+    <w:p>
+      <w:pPr>
+        <w:rPr>
+          <w:lang w:val="es-EC"/>
+        </w:rPr>
+      </w:pPr>
+    </w:p>
+    <w:tbl>
+      <w:tblPr>
+        <w:tblStyle w:val="Tablaconcuadrcula"/>
+        <w:tblW w:w="0" w:type="auto"/>
+        <w:tblLook w:val="04A0" w:firstRow="1" w:lastRow="0" w:firstColumn="1" w:lastColumn="0" w:noHBand="0" w:noVBand="1"/>
+      </w:tblPr>
+      <w:tblGrid>
+        <w:gridCol w:w="1129"/>
+        <w:gridCol w:w="1418"/>
+        <w:gridCol w:w="5947"/>
+      </w:tblGrid>
+      <w:tr>
+        <w:tc>
+          <w:tcPr>
+            <w:tcW w:w="1129" w:type="dxa"/>
+          </w:tcPr>
+          <w:p>
+            <w:r>
+              <w:lastRenderedPageBreak/>
+              <w:t>HU-023</w:t>
+            </w:r>
+          </w:p>
+        </w:tc>
+        <w:tc>
+          <w:tcPr>
+            <w:tcW w:w="7365" w:type="dxa"/>
+            <w:gridSpan w:val="2"/>
+          </w:tcPr>
+          <w:p>
+            <w:r>
+              <w:t>Registro de Exámenes de Laboratorio</w:t>
+            </w:r>
+          </w:p>
+        </w:tc>
+      </w:tr>
+      <w:tr>
+        <w:tc>
+          <w:tcPr>
+            <w:tcW w:w="8494" w:type="dxa"/>
+            <w:gridSpan w:val="3"/>
+          </w:tcPr>
+          <w:p>
+            <w:r>
+              <w:t>Como administrador, recepcionista y laboratorista, quiero registrar un nuevo examen clínico en la aplicación, para que esté disponible en la lista de exámenes al momento de generar una orden médica.</w:t>
+            </w:r>
+          </w:p>
+        </w:tc>
+      </w:tr>
+      <w:tr>
+        <w:tc>
+          <w:tcPr>
+            <w:tcW w:w="2547" w:type="dxa"/>
+            <w:gridSpan w:val="2"/>
+          </w:tcPr>
+          <w:p>
+            <w:r>
+              <w:t>Estimación en horas</w:t>
+            </w:r>
+          </w:p>
+        </w:tc>
+        <w:tc>
+          <w:tcPr>
+            <w:tcW w:w="5947" w:type="dxa"/>
+          </w:tcPr>
+          <w:p>
+            <w:r>
+              <w:t>5 horas</w:t>
+            </w:r>
+          </w:p>
+        </w:tc>
+      </w:tr>
+      <w:tr>
+        <w:tc>
+          <w:tcPr>
+            <w:tcW w:w="2547" w:type="dxa"/>
+            <w:gridSpan w:val="2"/>
+          </w:tcPr>
+          <w:p>
+            <w:r>
+              <w:t>Prioridad</w:t>
+            </w:r>
+          </w:p>
+        </w:tc>
+        <w:tc>
+          <w:tcPr>
+            <w:tcW w:w="5947" w:type="dxa"/>
+          </w:tcPr>
+          <w:p>
+            <w:r>
+              <w:t>280</w:t>
+            </w:r>
+          </w:p>
+        </w:tc>
+      </w:tr>
+      <w:tr>
+        <w:tc>
+          <w:tcPr>
+            <w:tcW w:w="2547" w:type="dxa"/>
+            <w:gridSpan w:val="2"/>
+          </w:tcPr>
+          <w:p>
+            <w:r>
+              <w:t>Dependiente de</w:t>
+            </w:r>
+          </w:p>
+        </w:tc>
+        <w:tc>
+          <w:tcPr>
+            <w:tcW w:w="5947" w:type="dxa"/>
+          </w:tcPr>
+          <w:p>
+            <w:r>
+              <w:t>-</w:t>
+            </w:r>
+          </w:p>
+        </w:tc>
+      </w:tr>
+      <w:tr>
+        <w:tc>
+          <w:tcPr>
+            <w:tcW w:w="8494" w:type="dxa"/>
+            <w:gridSpan w:val="3"/>
+          </w:tcPr>
+          <w:p>
+            <w:pPr>
+              <w:pStyle w:val="Prrafodelista"/>
+              <w:numPr>
+                <w:ilvl w:val="0"/>
+                <w:numId w:val="6"/>
+              </w:numPr>
+            </w:pPr>
+            <w:r>
+              <w:t>Permitir el ingreso de un nuevo examen</w:t>
+            </w:r>
+            <w:r>
+              <w:t>.</w:t>
+            </w:r>
+          </w:p>
+          <w:p>
+            <w:pPr>
+              <w:pStyle w:val="Prrafodelista"/>
+              <w:numPr>
+                <w:ilvl w:val="0"/>
+                <w:numId w:val="6"/>
+              </w:numPr>
+            </w:pPr>
+            <w:r>
+              <w:t xml:space="preserve">Ingresar campos </w:t>
+            </w:r>
+            <w:r>
+              <w:t>referentes al examen clínico</w:t>
+            </w:r>
+            <w:r>
+              <w:t>.</w:t>
+            </w:r>
+          </w:p>
+          <w:p>
+            <w:pPr>
+              <w:pStyle w:val="Prrafodelista"/>
+              <w:numPr>
+                <w:ilvl w:val="0"/>
+                <w:numId w:val="6"/>
+              </w:numPr>
+            </w:pPr>
+            <w:r>
+              <w:t>Mostrar mensaje de confirmación tras el registro exitoso.</w:t>
+            </w:r>
+          </w:p>
+          <w:p>
+            <w:pPr>
+              <w:pStyle w:val="Prrafodelista"/>
+              <w:numPr>
+                <w:ilvl w:val="0"/>
+                <w:numId w:val="6"/>
+              </w:numPr>
+            </w:pPr>
+            <w:r>
+              <w:t>Verificar que el nuevo examen aparezca automáticamente en la lista de exámenes disponibles para selección en una orden médica.</w:t>
+            </w:r>
+          </w:p>
+        </w:tc>
+      </w:tr>
+    </w:tbl>
+    <w:p>
+      <w:pPr>
+        <w:rPr>
+          <w:lang w:val="es-EC"/>
+        </w:rPr>
+      </w:pPr>
+    </w:p>
+    <w:tbl>
+      <w:tblPr>
+        <w:tblStyle w:val="Tablaconcuadrcula"/>
+        <w:tblW w:w="0" w:type="auto"/>
+        <w:tblLook w:val="04A0" w:firstRow="1" w:lastRow="0" w:firstColumn="1" w:lastColumn="0" w:noHBand="0" w:noVBand="1"/>
+      </w:tblPr>
+      <w:tblGrid>
+        <w:gridCol w:w="1129"/>
+        <w:gridCol w:w="1418"/>
+        <w:gridCol w:w="5947"/>
+      </w:tblGrid>
+      <w:tr>
+        <w:tc>
+          <w:tcPr>
+            <w:tcW w:w="1129" w:type="dxa"/>
+          </w:tcPr>
+          <w:p>
+            <w:r>
+              <w:t>HU-024</w:t>
+            </w:r>
+          </w:p>
+        </w:tc>
+        <w:tc>
+          <w:tcPr>
+            <w:tcW w:w="7365" w:type="dxa"/>
+            <w:gridSpan w:val="2"/>
+          </w:tcPr>
+          <w:p>
+            <w:r>
+              <w:t>Edición de Exámenes de Laboratorio</w:t>
+            </w:r>
+          </w:p>
+        </w:tc>
+      </w:tr>
+      <w:tr>
+        <w:tc>
+          <w:tcPr>
+            <w:tcW w:w="8494" w:type="dxa"/>
+            <w:gridSpan w:val="3"/>
+          </w:tcPr>
+          <w:p>
+            <w:r>
+              <w:t>Como administrador, quiero editar la información de un examen ya registrado, para actualizar datos como precio, técnica o nombre del examen.</w:t>
+            </w:r>
+          </w:p>
+        </w:tc>
+      </w:tr>
+      <w:tr>
+        <w:tc>
+          <w:tcPr>
+            <w:tcW w:w="2547" w:type="dxa"/>
+            <w:gridSpan w:val="2"/>
+          </w:tcPr>
+          <w:p>
+            <w:r>
+              <w:t>Estimación en horas</w:t>
+            </w:r>
+          </w:p>
+        </w:tc>
+        <w:tc>
+          <w:tcPr>
+            <w:tcW w:w="5947" w:type="dxa"/>
+          </w:tcPr>
+          <w:p>
+            <w:r>
+              <w:t>4</w:t>
+            </w:r>
+            <w:r>
+              <w:t xml:space="preserve"> horas</w:t>
+            </w:r>
+          </w:p>
+        </w:tc>
+      </w:tr>
+      <w:tr>
+        <w:tc>
+          <w:tcPr>
+            <w:tcW w:w="2547" w:type="dxa"/>
+            <w:gridSpan w:val="2"/>
+          </w:tcPr>
+          <w:p>
+            <w:r>
+              <w:t>Prioridad</w:t>
+            </w:r>
+          </w:p>
+        </w:tc>
+        <w:tc>
+          <w:tcPr>
+            <w:tcW w:w="5947" w:type="dxa"/>
+          </w:tcPr>
+          <w:p>
+            <w:r>
+              <w:t>280</w:t>
+            </w:r>
+          </w:p>
+        </w:tc>
+      </w:tr>
+      <w:tr>
+        <w:tc>
+          <w:tcPr>
+            <w:tcW w:w="2547" w:type="dxa"/>
+            <w:gridSpan w:val="2"/>
+          </w:tcPr>
+          <w:p>
+            <w:r>
+              <w:t>Dependiente de</w:t>
+            </w:r>
+          </w:p>
+        </w:tc>
+        <w:tc>
+          <w:tcPr>
+            <w:tcW w:w="5947" w:type="dxa"/>
+          </w:tcPr>
+          <w:p>
+            <w:r>
+              <w:t>HU-023</w:t>
+            </w:r>
+          </w:p>
+        </w:tc>
+      </w:tr>
+      <w:tr>
+        <w:tc>
+          <w:tcPr>
+            <w:tcW w:w="8494" w:type="dxa"/>
+            <w:gridSpan w:val="3"/>
+          </w:tcPr>
+          <w:p>
+            <w:pPr>
+              <w:pStyle w:val="Prrafodelista"/>
+              <w:numPr>
+                <w:ilvl w:val="0"/>
+                <w:numId w:val="6"/>
+              </w:numPr>
+            </w:pPr>
+            <w:r>
+              <w:t>Mostrar un formulario con los datos actuales del examen precargados.</w:t>
+            </w:r>
+          </w:p>
+          <w:p>
+            <w:pPr>
+              <w:pStyle w:val="Prrafodelista"/>
+              <w:numPr>
+                <w:ilvl w:val="0"/>
+                <w:numId w:val="6"/>
+              </w:numPr>
+            </w:pPr>
+            <w:r>
+              <w:t>Permitir modificar los campos: nombre, estudio, tipo, técnica y precio.</w:t>
+            </w:r>
+          </w:p>
+          <w:p>
+            <w:pPr>
+              <w:pStyle w:val="Prrafodelista"/>
+              <w:numPr>
+                <w:ilvl w:val="0"/>
+                <w:numId w:val="6"/>
+              </w:numPr>
+            </w:pPr>
+            <w:r>
+              <w:t>Mostrar mensaje de éxito al guardar los cambios.</w:t>
+            </w:r>
+          </w:p>
+          <w:p>
+            <w:pPr>
+              <w:pStyle w:val="Prrafodelista"/>
+              <w:numPr>
+                <w:ilvl w:val="0"/>
+                <w:numId w:val="6"/>
+              </w:numPr>
+            </w:pPr>
+            <w:r>
+              <w:t>Verificar que la lista de exámenes se actualice automáticamente con los datos editados.</w:t>
+            </w:r>
+          </w:p>
+        </w:tc>
+      </w:tr>
+    </w:tbl>
+    <w:p>
+      <w:pPr>
+        <w:rPr>
+          <w:lang w:val="es-EC"/>
+        </w:rPr>
+      </w:pPr>
+    </w:p>
+    <w:tbl>
+      <w:tblPr>
+        <w:tblStyle w:val="Tablaconcuadrcula"/>
+        <w:tblW w:w="0" w:type="auto"/>
+        <w:tblLook w:val="04A0" w:firstRow="1" w:lastRow="0" w:firstColumn="1" w:lastColumn="0" w:noHBand="0" w:noVBand="1"/>
+      </w:tblPr>
+      <w:tblGrid>
+        <w:gridCol w:w="1129"/>
+        <w:gridCol w:w="1418"/>
+        <w:gridCol w:w="5947"/>
+      </w:tblGrid>
+      <w:tr>
+        <w:tc>
+          <w:tcPr>
+            <w:tcW w:w="1129" w:type="dxa"/>
+          </w:tcPr>
+          <w:p>
+            <w:r>
+              <w:t>HU-025</w:t>
+            </w:r>
+          </w:p>
+        </w:tc>
+        <w:tc>
+          <w:tcPr>
+            <w:tcW w:w="7365" w:type="dxa"/>
+            <w:gridSpan w:val="2"/>
+          </w:tcPr>
+          <w:p>
+            <w:r>
+              <w:t>Visualización de exámenes registrados</w:t>
+            </w:r>
+          </w:p>
+        </w:tc>
+      </w:tr>
+      <w:tr>
+        <w:tc>
+          <w:tcPr>
+            <w:tcW w:w="8494" w:type="dxa"/>
+            <w:gridSpan w:val="3"/>
+          </w:tcPr>
+          <w:p>
+            <w:r>
+              <w:t>Como recepcionista, laboratorista o administrador, quiero gestionar todos los exámenes disponibles en el sistema, para poder realizar acciones como edición y visualización.</w:t>
+            </w:r>
+          </w:p>
+        </w:tc>
+      </w:tr>
+      <w:tr>
+        <w:tc>
+          <w:tcPr>
+            <w:tcW w:w="2547" w:type="dxa"/>
+            <w:gridSpan w:val="2"/>
+          </w:tcPr>
+          <w:p>
+            <w:r>
+              <w:t>Estimación en horas</w:t>
+            </w:r>
+          </w:p>
+        </w:tc>
+        <w:tc>
+          <w:tcPr>
+            <w:tcW w:w="5947" w:type="dxa"/>
+          </w:tcPr>
+          <w:p>
+            <w:r>
+              <w:t>3</w:t>
+            </w:r>
+            <w:r>
+              <w:t xml:space="preserve"> horas</w:t>
+            </w:r>
+          </w:p>
+        </w:tc>
+      </w:tr>
+      <w:tr>
+        <w:tc>
+          <w:tcPr>
+            <w:tcW w:w="2547" w:type="dxa"/>
+            <w:gridSpan w:val="2"/>
+          </w:tcPr>
+          <w:p>
+            <w:r>
+              <w:t>Prioridad</w:t>
+            </w:r>
+          </w:p>
+        </w:tc>
+        <w:tc>
+          <w:tcPr>
+            <w:tcW w:w="5947" w:type="dxa"/>
+          </w:tcPr>
+          <w:p>
+            <w:r>
+              <w:t>275</w:t>
+            </w:r>
+          </w:p>
+        </w:tc>
+      </w:tr>
+      <w:tr>
+        <w:tc>
+          <w:tcPr>
+            <w:tcW w:w="2547" w:type="dxa"/>
+            <w:gridSpan w:val="2"/>
+          </w:tcPr>
+          <w:p>
+            <w:r>
+              <w:t>Dependiente de</w:t>
+            </w:r>
+          </w:p>
+        </w:tc>
+        <w:tc>
+          <w:tcPr>
+            <w:tcW w:w="5947" w:type="dxa"/>
+          </w:tcPr>
+          <w:p>
+            <w:r>
+              <w:t>HU-023</w:t>
+            </w:r>
+          </w:p>
+        </w:tc>
+      </w:tr>
+      <w:tr>
+        <w:tc>
+          <w:tcPr>
+            <w:tcW w:w="8494" w:type="dxa"/>
+            <w:gridSpan w:val="3"/>
+          </w:tcPr>
+          <w:p>
+            <w:pPr>
+              <w:pStyle w:val="Prrafodelista"/>
+              <w:numPr>
+                <w:ilvl w:val="0"/>
+                <w:numId w:val="6"/>
+              </w:numPr>
+            </w:pPr>
+            <w:r>
+              <w:t>Mostrar en pantalla una tabla con columnas como: nombre del examen, estudio, tipo, técnica y precio.</w:t>
+            </w:r>
+          </w:p>
+          <w:p>
+            <w:pPr>
+              <w:pStyle w:val="Prrafodelista"/>
+              <w:numPr>
+                <w:ilvl w:val="0"/>
+                <w:numId w:val="6"/>
+              </w:numPr>
+            </w:pPr>
+            <w:r>
+              <w:t>Habilitar filtros de búsqueda por nombre, tipo o estudio.</w:t>
+            </w:r>
+          </w:p>
+          <w:p>
+            <w:pPr>
+              <w:pStyle w:val="Prrafodelista"/>
+              <w:numPr>
+                <w:ilvl w:val="0"/>
+                <w:numId w:val="6"/>
+              </w:numPr>
+            </w:pPr>
+            <w:r>
+              <w:t>Mostrar mensaje apropiado si no hay resultados.</w:t>
+            </w:r>
+          </w:p>
+          <w:p>
+            <w:pPr>
+              <w:pStyle w:val="Prrafodelista"/>
+              <w:numPr>
+                <w:ilvl w:val="0"/>
+                <w:numId w:val="6"/>
+              </w:numPr>
+            </w:pPr>
+            <w:r>
+              <w:t>Verificar que se actualiza automáticamente tras registrar, editar o anular un examen.</w:t>
+            </w:r>
+          </w:p>
+        </w:tc>
+      </w:tr>
+    </w:tbl>
+    <w:p>
+      <w:pPr>
+        <w:rPr>
+          <w:lang w:val="es-EC"/>
+        </w:rPr>
+      </w:pPr>
+    </w:p>
+    <w:tbl>
+      <w:tblPr>
+        <w:tblStyle w:val="Tablaconcuadrcula"/>
+        <w:tblW w:w="0" w:type="auto"/>
+        <w:tblLook w:val="04A0" w:firstRow="1" w:lastRow="0" w:firstColumn="1" w:lastColumn="0" w:noHBand="0" w:noVBand="1"/>
+      </w:tblPr>
+      <w:tblGrid>
+        <w:gridCol w:w="1129"/>
+        <w:gridCol w:w="1418"/>
+        <w:gridCol w:w="5947"/>
+      </w:tblGrid>
+      <w:tr>
+        <w:tc>
+          <w:tcPr>
+            <w:tcW w:w="1129" w:type="dxa"/>
+          </w:tcPr>
+          <w:p>
+            <w:r>
+              <w:t>HU-026</w:t>
+            </w:r>
+          </w:p>
+        </w:tc>
+        <w:tc>
+          <w:tcPr>
+            <w:tcW w:w="7365" w:type="dxa"/>
+            <w:gridSpan w:val="2"/>
+          </w:tcPr>
+          <w:p>
+            <w:r>
+              <w:t>Registro de nuevo médico</w:t>
+            </w:r>
+          </w:p>
+        </w:tc>
+      </w:tr>
+      <w:tr>
+        <w:tc>
+          <w:tcPr>
+            <w:tcW w:w="8494" w:type="dxa"/>
+            <w:gridSpan w:val="3"/>
+          </w:tcPr>
+          <w:p>
+            <w:r>
+              <w:t>Como administrador y recepcionista, quiero registrar los datos de un nuevo médico, para que pueda ser vinculado a órdenes médicas y gestionar convenios posteriormente.</w:t>
+            </w:r>
+          </w:p>
+        </w:tc>
+      </w:tr>
+      <w:tr>
+        <w:tc>
+          <w:tcPr>
+            <w:tcW w:w="2547" w:type="dxa"/>
+            <w:gridSpan w:val="2"/>
+          </w:tcPr>
+          <w:p>
+            <w:r>
+              <w:t>Estimación en horas</w:t>
+            </w:r>
+          </w:p>
+        </w:tc>
+        <w:tc>
+          <w:tcPr>
+            <w:tcW w:w="5947" w:type="dxa"/>
+          </w:tcPr>
+          <w:p>
+            <w:r>
+              <w:t>4</w:t>
+            </w:r>
+            <w:r>
+              <w:t xml:space="preserve"> horas</w:t>
+            </w:r>
+          </w:p>
+        </w:tc>
+      </w:tr>
+      <w:tr>
+        <w:tc>
+          <w:tcPr>
+            <w:tcW w:w="2547" w:type="dxa"/>
+            <w:gridSpan w:val="2"/>
+          </w:tcPr>
+          <w:p>
+            <w:r>
+              <w:lastRenderedPageBreak/>
+              <w:t>Prioridad</w:t>
+            </w:r>
+          </w:p>
+        </w:tc>
+        <w:tc>
+          <w:tcPr>
+            <w:tcW w:w="5947" w:type="dxa"/>
+          </w:tcPr>
+          <w:p>
+            <w:r>
+              <w:t>340</w:t>
+            </w:r>
+          </w:p>
+        </w:tc>
+      </w:tr>
+      <w:tr>
+        <w:tc>
+          <w:tcPr>
+            <w:tcW w:w="2547" w:type="dxa"/>
+            <w:gridSpan w:val="2"/>
+          </w:tcPr>
+          <w:p>
+            <w:r>
+              <w:t>Dependiente de</w:t>
+            </w:r>
+          </w:p>
+        </w:tc>
+        <w:tc>
+          <w:tcPr>
+            <w:tcW w:w="5947" w:type="dxa"/>
+          </w:tcPr>
+          <w:p>
+            <w:r>
+              <w:t>-</w:t>
+            </w:r>
+          </w:p>
+        </w:tc>
+      </w:tr>
+      <w:tr>
+        <w:tc>
+          <w:tcPr>
+            <w:tcW w:w="8494" w:type="dxa"/>
+            <w:gridSpan w:val="3"/>
+          </w:tcPr>
+          <w:p>
+            <w:pPr>
+              <w:pStyle w:val="Prrafodelista"/>
+              <w:numPr>
+                <w:ilvl w:val="0"/>
+                <w:numId w:val="6"/>
+              </w:numPr>
+            </w:pPr>
+            <w:r>
+              <w:t>Mostrar formulario para registrar nombre, especialidad, teléfono y correo.</w:t>
+            </w:r>
+          </w:p>
+          <w:p>
+            <w:pPr>
+              <w:pStyle w:val="Prrafodelista"/>
+              <w:numPr>
+                <w:ilvl w:val="0"/>
+                <w:numId w:val="6"/>
+              </w:numPr>
+            </w:pPr>
+            <w:r>
+              <w:t>Validar que los campos requeridos (nombre y especialidad) no estén vacíos.</w:t>
+            </w:r>
+          </w:p>
+          <w:p>
+            <w:pPr>
+              <w:pStyle w:val="Prrafodelista"/>
+              <w:numPr>
+                <w:ilvl w:val="0"/>
+                <w:numId w:val="6"/>
+              </w:numPr>
+            </w:pPr>
+            <w:r>
+              <w:t>Mostrar mensaje de confirmación tras guardar correctamente.</w:t>
+            </w:r>
+          </w:p>
+          <w:p>
+            <w:pPr>
+              <w:pStyle w:val="Prrafodelista"/>
+              <w:numPr>
+                <w:ilvl w:val="0"/>
+                <w:numId w:val="6"/>
+              </w:numPr>
+            </w:pPr>
+            <w:r>
+              <w:t>Verificar que el nuevo médico quede disponible para selección en convenios y órdenes.</w:t>
+            </w:r>
+          </w:p>
+        </w:tc>
+      </w:tr>
+    </w:tbl>
+    <w:p>
+      <w:pPr>
+        <w:rPr>
+          <w:lang w:val="es-EC"/>
+        </w:rPr>
+      </w:pPr>
+    </w:p>
+    <w:tbl>
+      <w:tblPr>
+        <w:tblStyle w:val="Tablaconcuadrcula"/>
+        <w:tblW w:w="0" w:type="auto"/>
+        <w:tblLook w:val="04A0" w:firstRow="1" w:lastRow="0" w:firstColumn="1" w:lastColumn="0" w:noHBand="0" w:noVBand="1"/>
+      </w:tblPr>
+      <w:tblGrid>
+        <w:gridCol w:w="1129"/>
+        <w:gridCol w:w="1418"/>
+        <w:gridCol w:w="5947"/>
+      </w:tblGrid>
+      <w:tr>
+        <w:tc>
+          <w:tcPr>
+            <w:tcW w:w="1129" w:type="dxa"/>
+          </w:tcPr>
+          <w:p>
+            <w:r>
+              <w:t>HU-027</w:t>
+            </w:r>
+          </w:p>
+        </w:tc>
+        <w:tc>
+          <w:tcPr>
+            <w:tcW w:w="7365" w:type="dxa"/>
+            <w:gridSpan w:val="2"/>
+          </w:tcPr>
+          <w:p>
+            <w:r>
+              <w:t>Edición de datos de médico</w:t>
+            </w:r>
+          </w:p>
+        </w:tc>
+      </w:tr>
+      <w:tr>
+        <w:tc>
+          <w:tcPr>
+            <w:tcW w:w="8494" w:type="dxa"/>
+            <w:gridSpan w:val="3"/>
+          </w:tcPr>
+          <w:p>
+            <w:r>
+              <w:t>Como administrador del sistema, quiero editar la información de un médico ya registrado, para mantener sus datos personales actualizados.</w:t>
+            </w:r>
+          </w:p>
+        </w:tc>
+      </w:tr>
+      <w:tr>
+        <w:tc>
+          <w:tcPr>
+            <w:tcW w:w="2547" w:type="dxa"/>
+            <w:gridSpan w:val="2"/>
+          </w:tcPr>
+          <w:p>
+            <w:r>
+              <w:t>Estimación en horas</w:t>
+            </w:r>
+          </w:p>
+        </w:tc>
+        <w:tc>
+          <w:tcPr>
+            <w:tcW w:w="5947" w:type="dxa"/>
+          </w:tcPr>
+          <w:p>
+            <w:r>
+              <w:t>4</w:t>
+            </w:r>
+            <w:r>
+              <w:t xml:space="preserve"> horas</w:t>
+            </w:r>
+          </w:p>
+        </w:tc>
+      </w:tr>
+      <w:tr>
+        <w:tc>
+          <w:tcPr>
+            <w:tcW w:w="2547" w:type="dxa"/>
+            <w:gridSpan w:val="2"/>
+          </w:tcPr>
+          <w:p>
+            <w:r>
+              <w:t>Prioridad</w:t>
+            </w:r>
+          </w:p>
+        </w:tc>
+        <w:tc>
+          <w:tcPr>
+            <w:tcW w:w="5947" w:type="dxa"/>
+          </w:tcPr>
+          <w:p>
+            <w:r>
+              <w:t>345</w:t>
+            </w:r>
+          </w:p>
+        </w:tc>
+      </w:tr>
+      <w:tr>
+        <w:tc>
+          <w:tcPr>
+            <w:tcW w:w="2547" w:type="dxa"/>
+            <w:gridSpan w:val="2"/>
+          </w:tcPr>
+          <w:p>
+            <w:r>
+              <w:t>Dependiente de</w:t>
+            </w:r>
+          </w:p>
+        </w:tc>
+        <w:tc>
+          <w:tcPr>
+            <w:tcW w:w="5947" w:type="dxa"/>
+          </w:tcPr>
+          <w:p>
+            <w:r>
+              <w:t>HU-02</w:t>
+            </w:r>
+            <w:r>
+              <w:t>6</w:t>
+            </w:r>
+          </w:p>
+        </w:tc>
+      </w:tr>
+      <w:tr>
+        <w:tc>
+          <w:tcPr>
+            <w:tcW w:w="8494" w:type="dxa"/>
+            <w:gridSpan w:val="3"/>
+          </w:tcPr>
+          <w:p>
+            <w:pPr>
+              <w:pStyle w:val="Prrafodelista"/>
+              <w:numPr>
+                <w:ilvl w:val="0"/>
+                <w:numId w:val="6"/>
+              </w:numPr>
+            </w:pPr>
+            <w:r>
+              <w:t>Permitir seleccionar un médico existente y mostrar sus datos en un formulario editable.</w:t>
+            </w:r>
+          </w:p>
+          <w:p>
+            <w:pPr>
+              <w:pStyle w:val="Prrafodelista"/>
+              <w:numPr>
+                <w:ilvl w:val="0"/>
+                <w:numId w:val="6"/>
+              </w:numPr>
+            </w:pPr>
+            <w:r>
+              <w:t>Habilitar la modificación de nombre, especialidad, teléfono y correo.</w:t>
+            </w:r>
+          </w:p>
+          <w:p>
+            <w:pPr>
+              <w:pStyle w:val="Prrafodelista"/>
+              <w:numPr>
+                <w:ilvl w:val="0"/>
+                <w:numId w:val="6"/>
+              </w:numPr>
+            </w:pPr>
+            <w:r>
+              <w:t>Validar cambios antes de guardarlos.</w:t>
+            </w:r>
+          </w:p>
+          <w:p>
+            <w:pPr>
+              <w:pStyle w:val="Prrafodelista"/>
+              <w:numPr>
+                <w:ilvl w:val="0"/>
+                <w:numId w:val="6"/>
+              </w:numPr>
+            </w:pPr>
+            <w:r>
+              <w:t>Confirmar que los cambios se reflejan en las secciones donde se consulta el médico.</w:t>
+            </w:r>
+          </w:p>
+        </w:tc>
+      </w:tr>
+    </w:tbl>
+    <w:p>
+      <w:pPr>
+        <w:rPr>
+          <w:lang w:val="es-EC"/>
+        </w:rPr>
+      </w:pPr>
+    </w:p>
+    <w:tbl>
+      <w:tblPr>
+        <w:tblStyle w:val="Tablaconcuadrcula"/>
+        <w:tblW w:w="0" w:type="auto"/>
+        <w:tblLook w:val="04A0" w:firstRow="1" w:lastRow="0" w:firstColumn="1" w:lastColumn="0" w:noHBand="0" w:noVBand="1"/>
+      </w:tblPr>
+      <w:tblGrid>
+        <w:gridCol w:w="1129"/>
+        <w:gridCol w:w="1418"/>
+        <w:gridCol w:w="5947"/>
+      </w:tblGrid>
+      <w:tr>
+        <w:tc>
+          <w:tcPr>
+            <w:tcW w:w="1129" w:type="dxa"/>
+          </w:tcPr>
+          <w:p>
+            <w:r>
+              <w:t>HU-028</w:t>
+            </w:r>
+          </w:p>
+        </w:tc>
+        <w:tc>
+          <w:tcPr>
+            <w:tcW w:w="7365" w:type="dxa"/>
+            <w:gridSpan w:val="2"/>
+          </w:tcPr>
+          <w:p>
+            <w:r>
+              <w:t>Visualización de médicos registrados</w:t>
+            </w:r>
+          </w:p>
+        </w:tc>
+      </w:tr>
+      <w:tr>
+        <w:tc>
+          <w:tcPr>
+            <w:tcW w:w="8494" w:type="dxa"/>
+            <w:gridSpan w:val="3"/>
+          </w:tcPr>
+          <w:p>
+            <w:r>
+              <w:t>Como administrador o recepcionista, quiero visualizar una lista de los médicos registrados, para consultar su información rápidamente y verificar disponibilidad para convenios.</w:t>
+            </w:r>
+          </w:p>
+        </w:tc>
+      </w:tr>
+      <w:tr>
+        <w:tc>
+          <w:tcPr>
+            <w:tcW w:w="2547" w:type="dxa"/>
+            <w:gridSpan w:val="2"/>
+          </w:tcPr>
+          <w:p>
+            <w:r>
+              <w:t>Estimación en horas</w:t>
+            </w:r>
+          </w:p>
+        </w:tc>
+        <w:tc>
+          <w:tcPr>
+            <w:tcW w:w="5947" w:type="dxa"/>
+          </w:tcPr>
+          <w:p>
+            <w:r>
+              <w:t>3</w:t>
+            </w:r>
+            <w:r>
+              <w:t xml:space="preserve"> horas</w:t>
+            </w:r>
+          </w:p>
+        </w:tc>
+      </w:tr>
+      <w:tr>
+        <w:tc>
+          <w:tcPr>
+            <w:tcW w:w="2547" w:type="dxa"/>
+            <w:gridSpan w:val="2"/>
+          </w:tcPr>
+          <w:p>
+            <w:r>
+              <w:t>Prioridad</w:t>
+            </w:r>
+          </w:p>
+        </w:tc>
+        <w:tc>
+          <w:tcPr>
+            <w:tcW w:w="5947" w:type="dxa"/>
+          </w:tcPr>
+          <w:p>
+            <w:r>
+              <w:t>350</w:t>
+            </w:r>
+          </w:p>
+        </w:tc>
+      </w:tr>
+      <w:tr>
+        <w:tc>
+          <w:tcPr>
+            <w:tcW w:w="2547" w:type="dxa"/>
+            <w:gridSpan w:val="2"/>
+          </w:tcPr>
+          <w:p>
+            <w:r>
+              <w:t>Dependiente de</w:t>
+            </w:r>
+          </w:p>
+        </w:tc>
+        <w:tc>
+          <w:tcPr>
+            <w:tcW w:w="5947" w:type="dxa"/>
+          </w:tcPr>
+          <w:p>
+            <w:r>
+              <w:t>HU-02</w:t>
+            </w:r>
+            <w:r>
+              <w:t>6</w:t>
+            </w:r>
+          </w:p>
+        </w:tc>
+      </w:tr>
+      <w:tr>
+        <w:tc>
+          <w:tcPr>
+            <w:tcW w:w="8494" w:type="dxa"/>
+            <w:gridSpan w:val="3"/>
+          </w:tcPr>
+          <w:p>
+            <w:pPr>
+              <w:pStyle w:val="Prrafodelista"/>
+              <w:numPr>
+                <w:ilvl w:val="0"/>
+                <w:numId w:val="6"/>
+              </w:numPr>
+            </w:pPr>
+            <w:r>
+              <w:t>Mostrar tabla con nombre, especialidad, teléfono y correo.</w:t>
+            </w:r>
+          </w:p>
+          <w:p>
+            <w:pPr>
+              <w:pStyle w:val="Prrafodelista"/>
+              <w:numPr>
+                <w:ilvl w:val="0"/>
+                <w:numId w:val="6"/>
+              </w:numPr>
+            </w:pPr>
+            <w:r>
+              <w:t>Habilitar búsqueda y filtros por nombre o especialidad.</w:t>
+            </w:r>
+          </w:p>
+          <w:p>
+            <w:pPr>
+              <w:pStyle w:val="Prrafodelista"/>
+              <w:numPr>
+                <w:ilvl w:val="0"/>
+                <w:numId w:val="6"/>
+              </w:numPr>
+            </w:pPr>
+            <w:r>
+              <w:t>Confirmar que la lista se actualiza automáticamente tras un registro o edición.</w:t>
+            </w:r>
+          </w:p>
+          <w:p>
+            <w:pPr>
+              <w:pStyle w:val="Prrafodelista"/>
+              <w:numPr>
+                <w:ilvl w:val="0"/>
+                <w:numId w:val="6"/>
+              </w:numPr>
+            </w:pPr>
+            <w:r>
+              <w:t>Habilitar acciones de edición y anulación según el rol.</w:t>
+            </w:r>
+          </w:p>
+        </w:tc>
+      </w:tr>
+    </w:tbl>
     <w:p>
       <w:pPr>
         <w:rPr>
@@ -4712,6 +5918,119 @@
     </w:lvl>
   </w:abstractNum>
   <w:abstractNum w:abstractNumId="4" w15:restartNumberingAfterBreak="0">
+    <w:nsid w:val="5A9E3ABA"/>
+    <w:multiLevelType w:val="hybridMultilevel"/>
+    <w:tmpl w:val="6734C0D8"/>
+    <w:lvl w:ilvl="0" w:tplc="300A0001">
+      <w:start w:val="1"/>
+      <w:numFmt w:val="bullet"/>
+      <w:lvlText w:val=""/>
+      <w:lvlJc w:val="left"/>
+      <w:pPr>
+        <w:ind w:left="360" w:hanging="360"/>
+      </w:pPr>
+      <w:rPr>
+        <w:rFonts w:ascii="Symbol" w:hAnsi="Symbol" w:hint="default"/>
+      </w:rPr>
+    </w:lvl>
+    <w:lvl w:ilvl="1" w:tplc="300A0003" w:tentative="1">
+      <w:start w:val="1"/>
+      <w:numFmt w:val="bullet"/>
+      <w:lvlText w:val="o"/>
+      <w:lvlJc w:val="left"/>
+      <w:pPr>
+        <w:ind w:left="1080" w:hanging="360"/>
+      </w:pPr>
+      <w:rPr>
+        <w:rFonts w:ascii="Courier New" w:hAnsi="Courier New" w:cs="Courier New" w:hint="default"/>
+      </w:rPr>
+    </w:lvl>
+    <w:lvl w:ilvl="2" w:tplc="300A0005" w:tentative="1">
+      <w:start w:val="1"/>
+      <w:numFmt w:val="bullet"/>
+      <w:lvlText w:val=""/>
+      <w:lvlJc w:val="left"/>
+      <w:pPr>
+        <w:ind w:left="1800" w:hanging="360"/>
+      </w:pPr>
+      <w:rPr>
+        <w:rFonts w:ascii="Wingdings" w:hAnsi="Wingdings" w:hint="default"/>
+      </w:rPr>
+    </w:lvl>
+    <w:lvl w:ilvl="3" w:tplc="300A0001" w:tentative="1">
+      <w:start w:val="1"/>
+      <w:numFmt w:val="bullet"/>
+      <w:lvlText w:val=""/>
+      <w:lvlJc w:val="left"/>
+      <w:pPr>
+        <w:ind w:left="2520" w:hanging="360"/>
+      </w:pPr>
+      <w:rPr>
+        <w:rFonts w:ascii="Symbol" w:hAnsi="Symbol" w:hint="default"/>
+      </w:rPr>
+    </w:lvl>
+    <w:lvl w:ilvl="4" w:tplc="300A0003" w:tentative="1">
+      <w:start w:val="1"/>
+      <w:numFmt w:val="bullet"/>
+      <w:lvlText w:val="o"/>
+      <w:lvlJc w:val="left"/>
+      <w:pPr>
+        <w:ind w:left="3240" w:hanging="360"/>
+      </w:pPr>
+      <w:rPr>
+        <w:rFonts w:ascii="Courier New" w:hAnsi="Courier New" w:cs="Courier New" w:hint="default"/>
+      </w:rPr>
+    </w:lvl>
+    <w:lvl w:ilvl="5" w:tplc="300A0005" w:tentative="1">
+      <w:start w:val="1"/>
+      <w:numFmt w:val="bullet"/>
+      <w:lvlText w:val=""/>
+      <w:lvlJc w:val="left"/>
+      <w:pPr>
+        <w:ind w:left="3960" w:hanging="360"/>
+      </w:pPr>
+      <w:rPr>
+        <w:rFonts w:ascii="Wingdings" w:hAnsi="Wingdings" w:hint="default"/>
+      </w:rPr>
+    </w:lvl>
+    <w:lvl w:ilvl="6" w:tplc="300A0001" w:tentative="1">
+      <w:start w:val="1"/>
+      <w:numFmt w:val="bullet"/>
+      <w:lvlText w:val=""/>
+      <w:lvlJc w:val="left"/>
+      <w:pPr>
+        <w:ind w:left="4680" w:hanging="360"/>
+      </w:pPr>
+      <w:rPr>
+        <w:rFonts w:ascii="Symbol" w:hAnsi="Symbol" w:hint="default"/>
+      </w:rPr>
+    </w:lvl>
+    <w:lvl w:ilvl="7" w:tplc="300A0003" w:tentative="1">
+      <w:start w:val="1"/>
+      <w:numFmt w:val="bullet"/>
+      <w:lvlText w:val="o"/>
+      <w:lvlJc w:val="left"/>
+      <w:pPr>
+        <w:ind w:left="5400" w:hanging="360"/>
+      </w:pPr>
+      <w:rPr>
+        <w:rFonts w:ascii="Courier New" w:hAnsi="Courier New" w:cs="Courier New" w:hint="default"/>
+      </w:rPr>
+    </w:lvl>
+    <w:lvl w:ilvl="8" w:tplc="300A0005" w:tentative="1">
+      <w:start w:val="1"/>
+      <w:numFmt w:val="bullet"/>
+      <w:lvlText w:val=""/>
+      <w:lvlJc w:val="left"/>
+      <w:pPr>
+        <w:ind w:left="6120" w:hanging="360"/>
+      </w:pPr>
+      <w:rPr>
+        <w:rFonts w:ascii="Wingdings" w:hAnsi="Wingdings" w:hint="default"/>
+      </w:rPr>
+    </w:lvl>
+  </w:abstractNum>
+  <w:abstractNum w:abstractNumId="5" w15:restartNumberingAfterBreak="0">
     <w:nsid w:val="74F5253E"/>
     <w:multiLevelType w:val="hybridMultilevel"/>
     <w:tmpl w:val="FE161644"/>
@@ -4824,7 +6143,7 @@
     </w:lvl>
   </w:abstractNum>
   <w:num w:numId="1" w16cid:durableId="1679233124">
-    <w:abstractNumId w:val="4"/>
+    <w:abstractNumId w:val="5"/>
   </w:num>
   <w:num w:numId="2" w16cid:durableId="1164392464">
     <w:abstractNumId w:val="0"/>
@@ -4837,6 +6156,9 @@
   </w:num>
   <w:num w:numId="5" w16cid:durableId="272327588">
     <w:abstractNumId w:val="3"/>
+  </w:num>
+  <w:num w:numId="6" w16cid:durableId="1373726972">
+    <w:abstractNumId w:val="4"/>
   </w:num>
 </w:numbering>
 </file>
@@ -5241,7 +6563,7 @@
   <w:style w:type="paragraph" w:default="1" w:styleId="Normal">
     <w:name w:val="Normal"/>
     <w:qFormat/>
-    <w:rsid w:val="00151910"/>
+    <w:rsid w:val="00117770"/>
     <w:rPr>
       <w:lang w:val="es-US"/>
     </w:rPr>
@@ -5448,6 +6770,7 @@
   <w:style w:type="character" w:default="1" w:styleId="Fuentedeprrafopredeter">
     <w:name w:val="Default Paragraph Font"/>
     <w:uiPriority w:val="1"/>
+    <w:semiHidden/>
     <w:unhideWhenUsed/>
   </w:style>
   <w:style w:type="table" w:default="1" w:styleId="Tablanormal">

</xml_diff>

<commit_message>
Gestion de ordenes y resultados completo. Visualizacion de ordenes pendientes de pago completo
</commit_message>
<xml_diff>
--- a/LabWebAppBlazor/Archivos de Planificacion/Historias de usuario.docx
+++ b/LabWebAppBlazor/Archivos de Planificacion/Historias de usuario.docx
@@ -1937,7 +1937,10 @@
           </w:tcPr>
           <w:p>
             <w:r>
-              <w:t>5 horas</w:t>
+              <w:t>3</w:t>
+            </w:r>
+            <w:r>
+              <w:t xml:space="preserve"> horas</w:t>
             </w:r>
           </w:p>
         </w:tc>
@@ -5103,7 +5106,10 @@
           </w:tcPr>
           <w:p>
             <w:r>
-              <w:t>HU-027</w:t>
+              <w:t>HU-02</w:t>
+            </w:r>
+            <w:r>
+              <w:t>7</w:t>
             </w:r>
           </w:p>
         </w:tc>
@@ -5114,7 +5120,7 @@
           </w:tcPr>
           <w:p>
             <w:r>
-              <w:t>Edición de datos de médico</w:t>
+              <w:t>Visualización de médicos registrados</w:t>
             </w:r>
           </w:p>
         </w:tc>
@@ -5127,7 +5133,7 @@
           </w:tcPr>
           <w:p>
             <w:r>
-              <w:t>Como administrador del sistema, quiero editar la información de un médico ya registrado, para mantener sus datos personales actualizados.</w:t>
+              <w:t>Como administrador o recepcionista, quiero visualizar una lista de los médicos registrados, para consultar su información rápidamente y verificar disponibilidad para convenios.</w:t>
             </w:r>
           </w:p>
         </w:tc>
@@ -5150,7 +5156,7 @@
           </w:tcPr>
           <w:p>
             <w:r>
-              <w:t>4</w:t>
+              <w:t>3</w:t>
             </w:r>
             <w:r>
               <w:t xml:space="preserve"> horas</w:t>
@@ -5176,7 +5182,7 @@
           </w:tcPr>
           <w:p>
             <w:r>
-              <w:t>345</w:t>
+              <w:t>350</w:t>
             </w:r>
           </w:p>
         </w:tc>
@@ -5222,7 +5228,7 @@
               </w:numPr>
             </w:pPr>
             <w:r>
-              <w:t>Permitir seleccionar un médico existente y mostrar sus datos en un formulario editable.</w:t>
+              <w:t>Mostrar tabla con nombre, especialidad, teléfono y correo.</w:t>
             </w:r>
           </w:p>
           <w:p>
@@ -5234,7 +5240,7 @@
               </w:numPr>
             </w:pPr>
             <w:r>
-              <w:t>Habilitar la modificación de nombre, especialidad, teléfono y correo.</w:t>
+              <w:t>Habilitar búsqueda y filtros por nombre o especialidad.</w:t>
             </w:r>
           </w:p>
           <w:p>
@@ -5246,7 +5252,7 @@
               </w:numPr>
             </w:pPr>
             <w:r>
-              <w:t>Validar cambios antes de guardarlos.</w:t>
+              <w:t>Confirmar que la lista se actualiza automáticamente tras un registro o edición.</w:t>
             </w:r>
           </w:p>
           <w:p>
@@ -5258,7 +5264,7 @@
               </w:numPr>
             </w:pPr>
             <w:r>
-              <w:t>Confirmar que los cambios se reflejan en las secciones donde se consulta el médico.</w:t>
+              <w:t>Habilitar acciones de edición y anulación según el rol.</w:t>
             </w:r>
           </w:p>
         </w:tc>
@@ -5288,8 +5294,14 @@
             <w:tcW w:w="1129" w:type="dxa"/>
           </w:tcPr>
           <w:p>
-            <w:r>
-              <w:t>HU-028</w:t>
+            <w:pPr>
+              <w:spacing w:after="160" w:line="278" w:lineRule="auto"/>
+            </w:pPr>
+            <w:r>
+              <w:t>HU-02</w:t>
+            </w:r>
+            <w:r>
+              <w:t>8</w:t>
             </w:r>
           </w:p>
         </w:tc>
@@ -5299,8 +5311,11 @@
             <w:gridSpan w:val="2"/>
           </w:tcPr>
           <w:p>
-            <w:r>
-              <w:t>Visualización de médicos registrados</w:t>
+            <w:pPr>
+              <w:spacing w:after="160" w:line="278" w:lineRule="auto"/>
+            </w:pPr>
+            <w:r>
+              <w:t>Edición de datos de médico</w:t>
             </w:r>
           </w:p>
         </w:tc>
@@ -5312,8 +5327,11 @@
             <w:gridSpan w:val="3"/>
           </w:tcPr>
           <w:p>
-            <w:r>
-              <w:t>Como administrador o recepcionista, quiero visualizar una lista de los médicos registrados, para consultar su información rápidamente y verificar disponibilidad para convenios.</w:t>
+            <w:pPr>
+              <w:spacing w:after="160" w:line="278" w:lineRule="auto"/>
+            </w:pPr>
+            <w:r>
+              <w:t>Como administrador del sistema, quiero editar la información de un médico ya registrado, para mantener sus datos personales actualizados.</w:t>
             </w:r>
           </w:p>
         </w:tc>
@@ -5325,6 +5343,9 @@
             <w:gridSpan w:val="2"/>
           </w:tcPr>
           <w:p>
+            <w:pPr>
+              <w:spacing w:after="160" w:line="278" w:lineRule="auto"/>
+            </w:pPr>
             <w:r>
               <w:t>Estimación en horas</w:t>
             </w:r>
@@ -5335,11 +5356,11 @@
             <w:tcW w:w="5947" w:type="dxa"/>
           </w:tcPr>
           <w:p>
-            <w:r>
-              <w:t>3</w:t>
-            </w:r>
-            <w:r>
-              <w:t xml:space="preserve"> horas</w:t>
+            <w:pPr>
+              <w:spacing w:after="160" w:line="278" w:lineRule="auto"/>
+            </w:pPr>
+            <w:r>
+              <w:t>4 horas</w:t>
             </w:r>
           </w:p>
         </w:tc>
@@ -5351,6 +5372,9 @@
             <w:gridSpan w:val="2"/>
           </w:tcPr>
           <w:p>
+            <w:pPr>
+              <w:spacing w:after="160" w:line="278" w:lineRule="auto"/>
+            </w:pPr>
             <w:r>
               <w:t>Prioridad</w:t>
             </w:r>
@@ -5361,8 +5385,11 @@
             <w:tcW w:w="5947" w:type="dxa"/>
           </w:tcPr>
           <w:p>
-            <w:r>
-              <w:t>350</w:t>
+            <w:pPr>
+              <w:spacing w:after="160" w:line="278" w:lineRule="auto"/>
+            </w:pPr>
+            <w:r>
+              <w:t>345</w:t>
             </w:r>
           </w:p>
         </w:tc>
@@ -5374,6 +5401,9 @@
             <w:gridSpan w:val="2"/>
           </w:tcPr>
           <w:p>
+            <w:pPr>
+              <w:spacing w:after="160" w:line="278" w:lineRule="auto"/>
+            </w:pPr>
             <w:r>
               <w:t>Dependiente de</w:t>
             </w:r>
@@ -5384,11 +5414,11 @@
             <w:tcW w:w="5947" w:type="dxa"/>
           </w:tcPr>
           <w:p>
-            <w:r>
-              <w:t>HU-02</w:t>
-            </w:r>
-            <w:r>
-              <w:t>6</w:t>
+            <w:pPr>
+              <w:spacing w:after="160" w:line="278" w:lineRule="auto"/>
+            </w:pPr>
+            <w:r>
+              <w:t>HU-026</w:t>
             </w:r>
           </w:p>
         </w:tc>
@@ -5401,50 +5431,50 @@
           </w:tcPr>
           <w:p>
             <w:pPr>
-              <w:pStyle w:val="Prrafodelista"/>
               <w:numPr>
                 <w:ilvl w:val="0"/>
                 <w:numId w:val="6"/>
               </w:numPr>
-            </w:pPr>
-            <w:r>
-              <w:t>Mostrar tabla con nombre, especialidad, teléfono y correo.</w:t>
-            </w:r>
-          </w:p>
-          <w:p>
-            <w:pPr>
-              <w:pStyle w:val="Prrafodelista"/>
+              <w:spacing w:after="160" w:line="278" w:lineRule="auto"/>
+            </w:pPr>
+            <w:r>
+              <w:t>Permitir seleccionar un médico existente y mostrar sus datos en un formulario editable.</w:t>
+            </w:r>
+          </w:p>
+          <w:p>
+            <w:pPr>
               <w:numPr>
                 <w:ilvl w:val="0"/>
                 <w:numId w:val="6"/>
               </w:numPr>
-            </w:pPr>
-            <w:r>
-              <w:t>Habilitar búsqueda y filtros por nombre o especialidad.</w:t>
-            </w:r>
-          </w:p>
-          <w:p>
-            <w:pPr>
-              <w:pStyle w:val="Prrafodelista"/>
+              <w:spacing w:after="160" w:line="278" w:lineRule="auto"/>
+            </w:pPr>
+            <w:r>
+              <w:t>Habilitar la modificación de nombre, especialidad, teléfono y correo.</w:t>
+            </w:r>
+          </w:p>
+          <w:p>
+            <w:pPr>
               <w:numPr>
                 <w:ilvl w:val="0"/>
                 <w:numId w:val="6"/>
               </w:numPr>
-            </w:pPr>
-            <w:r>
-              <w:t>Confirmar que la lista se actualiza automáticamente tras un registro o edición.</w:t>
-            </w:r>
-          </w:p>
-          <w:p>
-            <w:pPr>
-              <w:pStyle w:val="Prrafodelista"/>
+              <w:spacing w:after="160" w:line="278" w:lineRule="auto"/>
+            </w:pPr>
+            <w:r>
+              <w:t>Validar cambios antes de guardarlos.</w:t>
+            </w:r>
+          </w:p>
+          <w:p>
+            <w:pPr>
               <w:numPr>
                 <w:ilvl w:val="0"/>
                 <w:numId w:val="6"/>
               </w:numPr>
-            </w:pPr>
-            <w:r>
-              <w:t>Habilitar acciones de edición y anulación según el rol.</w:t>
+              <w:spacing w:after="160" w:line="278" w:lineRule="auto"/>
+            </w:pPr>
+            <w:r>
+              <w:t>Confirmar que los cambios se reflejan en las secciones donde se consulta el médico.</w:t>
             </w:r>
           </w:p>
         </w:tc>
@@ -6770,7 +6800,6 @@
   <w:style w:type="character" w:default="1" w:styleId="Fuentedeprrafopredeter">
     <w:name w:val="Default Paragraph Font"/>
     <w:uiPriority w:val="1"/>
-    <w:semiHidden/>
     <w:unhideWhenUsed/>
   </w:style>
   <w:style w:type="table" w:default="1" w:styleId="Tablanormal">

</xml_diff>